<commit_message>
Added .rar files and updated recommendation
Added .rar files and updated recommendation
</commit_message>
<xml_diff>
--- a/my recommender system.docx
+++ b/my recommender system.docx
@@ -508,7 +508,21 @@
           <w:rFonts w:ascii="Times New Roman" w:hAnsi="Times New Roman" w:cs="Times New Roman"/>
           <w:lang w:val="bs-Latn-BA"/>
         </w:rPr>
-        <w:t>Na dnu ekrana za dato vozilo bit će prikazano dugme „Recommendation“</w:t>
+        <w:t>Na dnu ekrana za dato vozilo bit će prikazano dugme „</w:t>
+      </w:r>
+      <w:r>
+        <w:rPr>
+          <w:rFonts w:ascii="Times New Roman" w:hAnsi="Times New Roman" w:cs="Times New Roman"/>
+          <w:lang w:val="bs-Latn-BA"/>
+        </w:rPr>
+        <w:t xml:space="preserve">View </w:t>
+      </w:r>
+      <w:r>
+        <w:rPr>
+          <w:rFonts w:ascii="Times New Roman" w:hAnsi="Times New Roman" w:cs="Times New Roman"/>
+          <w:lang w:val="bs-Latn-BA"/>
+        </w:rPr>
+        <w:t>Recommendation“</w:t>
       </w:r>
     </w:p>
     <w:p>
@@ -566,7 +580,7 @@
           <w:b/>
           <w:bCs/>
         </w:rPr>
-        <w:t>Sorry, there is no recommended vehicles based on previous car.</w:t>
+        <w:t xml:space="preserve"> No recommended vehicles available</w:t>
       </w:r>
       <w:r>
         <w:rPr>
@@ -604,15 +618,19 @@
       </w:pPr>
       <w:r>
         <w:rPr>
-          <w:rFonts w:ascii="Times New Roman" w:hAnsi="Times New Roman" w:cs="Times New Roman"/>
           <w:noProof/>
-          <w:lang w:val="bs-Latn-BA"/>
+        </w:rPr>
+        <w:t xml:space="preserve">  </w:t>
+      </w:r>
+      <w:r>
+        <w:rPr>
+          <w:noProof/>
         </w:rPr>
         <w:drawing>
-          <wp:inline distT="0" distB="0" distL="0" distR="0" wp14:anchorId="0BFDFD0D" wp14:editId="7DD8F12F">
-            <wp:extent cx="1915610" cy="4276628"/>
-            <wp:effectExtent l="0" t="0" r="8890" b="0"/>
-            <wp:docPr id="257424360" name="Picture 1"/>
+          <wp:inline distT="0" distB="0" distL="0" distR="0" wp14:anchorId="798FEED9" wp14:editId="21CAFFAF">
+            <wp:extent cx="2057400" cy="5060796"/>
+            <wp:effectExtent l="0" t="0" r="0" b="6985"/>
+            <wp:docPr id="1795341264" name="Picture 1" descr="A screenshot of a car sale&#10;&#10;AI-generated content may be incorrect."/>
             <wp:cNvGraphicFramePr>
               <a:graphicFrameLocks xmlns:a="http://schemas.openxmlformats.org/drawingml/2006/main" noChangeAspect="1"/>
             </wp:cNvGraphicFramePr>
@@ -620,7 +638,7 @@
               <a:graphicData uri="http://schemas.openxmlformats.org/drawingml/2006/picture">
                 <pic:pic xmlns:pic="http://schemas.openxmlformats.org/drawingml/2006/picture">
                   <pic:nvPicPr>
-                    <pic:cNvPr id="257424360" name=""/>
+                    <pic:cNvPr id="1795341264" name="Picture 1" descr="A screenshot of a car sale&#10;&#10;AI-generated content may be incorrect."/>
                     <pic:cNvPicPr/>
                   </pic:nvPicPr>
                   <pic:blipFill>
@@ -632,7 +650,7 @@
                   <pic:spPr>
                     <a:xfrm>
                       <a:off x="0" y="0"/>
-                      <a:ext cx="1937106" cy="4324618"/>
+                      <a:ext cx="2068421" cy="5087905"/>
                     </a:xfrm>
                     <a:prstGeom prst="rect">
                       <a:avLst/>
@@ -648,17 +666,11 @@
         <w:rPr>
           <w:noProof/>
         </w:rPr>
-        <w:t xml:space="preserve">  </w:t>
-      </w:r>
-      <w:r>
-        <w:rPr>
-          <w:noProof/>
-        </w:rPr>
         <w:drawing>
-          <wp:inline distT="0" distB="0" distL="0" distR="0" wp14:anchorId="585F4795" wp14:editId="6F023C55">
-            <wp:extent cx="1931123" cy="4210616"/>
-            <wp:effectExtent l="0" t="0" r="0" b="0"/>
-            <wp:docPr id="545671382" name="Picture 1" descr="A screenshot of a phone&#10;&#10;AI-generated content may be incorrect."/>
+          <wp:inline distT="0" distB="0" distL="0" distR="0" wp14:anchorId="1E696006" wp14:editId="4B9599CD">
+            <wp:extent cx="2012950" cy="5080000"/>
+            <wp:effectExtent l="0" t="0" r="6350" b="6350"/>
+            <wp:docPr id="1078756368" name="Picture 1" descr="A screenshot of a phone&#10;&#10;AI-generated content may be incorrect."/>
             <wp:cNvGraphicFramePr>
               <a:graphicFrameLocks xmlns:a="http://schemas.openxmlformats.org/drawingml/2006/main" noChangeAspect="1"/>
             </wp:cNvGraphicFramePr>
@@ -666,7 +678,7 @@
               <a:graphicData uri="http://schemas.openxmlformats.org/drawingml/2006/picture">
                 <pic:pic xmlns:pic="http://schemas.openxmlformats.org/drawingml/2006/picture">
                   <pic:nvPicPr>
-                    <pic:cNvPr id="545671382" name="Picture 1" descr="A screenshot of a phone&#10;&#10;AI-generated content may be incorrect."/>
+                    <pic:cNvPr id="1078756368" name="Picture 1" descr="A screenshot of a phone&#10;&#10;AI-generated content may be incorrect."/>
                     <pic:cNvPicPr/>
                   </pic:nvPicPr>
                   <pic:blipFill>
@@ -678,7 +690,7 @@
                   <pic:spPr>
                     <a:xfrm>
                       <a:off x="0" y="0"/>
-                      <a:ext cx="1931383" cy="4211182"/>
+                      <a:ext cx="2012950" cy="5080000"/>
                     </a:xfrm>
                     <a:prstGeom prst="rect">
                       <a:avLst/>
@@ -695,10 +707,10 @@
           <w:noProof/>
         </w:rPr>
         <w:drawing>
-          <wp:inline distT="0" distB="0" distL="0" distR="0" wp14:anchorId="23A39031" wp14:editId="2EF96C73">
-            <wp:extent cx="1915611" cy="4192279"/>
-            <wp:effectExtent l="0" t="0" r="8890" b="0"/>
-            <wp:docPr id="664449394" name="Picture 1"/>
+          <wp:inline distT="0" distB="0" distL="0" distR="0" wp14:anchorId="4EA80BF5" wp14:editId="580FA571">
+            <wp:extent cx="1689100" cy="5086350"/>
+            <wp:effectExtent l="0" t="0" r="6350" b="0"/>
+            <wp:docPr id="82811314" name="Picture 1" descr="Screens screenshot of a car&#10;&#10;AI-generated content may be incorrect."/>
             <wp:cNvGraphicFramePr>
               <a:graphicFrameLocks xmlns:a="http://schemas.openxmlformats.org/drawingml/2006/main" noChangeAspect="1"/>
             </wp:cNvGraphicFramePr>
@@ -706,7 +718,7 @@
               <a:graphicData uri="http://schemas.openxmlformats.org/drawingml/2006/picture">
                 <pic:pic xmlns:pic="http://schemas.openxmlformats.org/drawingml/2006/picture">
                   <pic:nvPicPr>
-                    <pic:cNvPr id="664449394" name=""/>
+                    <pic:cNvPr id="82811314" name="Picture 1" descr="Screens screenshot of a car&#10;&#10;AI-generated content may be incorrect."/>
                     <pic:cNvPicPr/>
                   </pic:nvPicPr>
                   <pic:blipFill>
@@ -718,7 +730,7 @@
                   <pic:spPr>
                     <a:xfrm>
                       <a:off x="0" y="0"/>
-                      <a:ext cx="1923060" cy="4208580"/>
+                      <a:ext cx="1689100" cy="5086350"/>
                     </a:xfrm>
                     <a:prstGeom prst="rect">
                       <a:avLst/>

</xml_diff>